<commit_message>
Initio Simulator WS32 - some bug fixing with b_obstacle_centre
</commit_message>
<xml_diff>
--- a/resources/initio_sim/Ex31-InitioSimulator-Inheritance.docx
+++ b/resources/initio_sim/Ex31-InitioSimulator-Inheritance.docx
@@ -869,14 +869,7 @@
         <w:rPr>
           <w:rFonts w:ascii="Courier" w:eastAsia="Calibri" w:hAnsi="Courier" w:cs="Calibri"/>
         </w:rPr>
-        <w:t>b_obstacle_</w:t>
-      </w:r>
-      <w:proofErr w:type="gramStart"/>
-      <w:r>
-        <w:rPr>
-          <w:rFonts w:ascii="Courier" w:eastAsia="Calibri" w:hAnsi="Courier" w:cs="Calibri"/>
-        </w:rPr>
-        <w:t>centre</w:t>
+        <w:t>b_obstacle_centre</w:t>
       </w:r>
       <w:proofErr w:type="spellEnd"/>
       <w:r>
@@ -885,7 +878,12 @@
         </w:rPr>
         <w:t>(</w:t>
       </w:r>
-      <w:proofErr w:type="gramEnd"/>
+      <w:r>
+        <w:rPr>
+          <w:rFonts w:ascii="Courier" w:eastAsia="Calibri" w:hAnsi="Courier" w:cs="Calibri"/>
+        </w:rPr>
+        <w:t>self</w:t>
+      </w:r>
       <w:r>
         <w:rPr>
           <w:rFonts w:ascii="Courier" w:eastAsia="Calibri" w:hAnsi="Courier" w:cs="Calibri"/>
@@ -917,7 +915,13 @@
         <w:rPr>
           <w:rFonts w:ascii="Courier" w:eastAsia="Calibri" w:hAnsi="Courier" w:cs="Calibri"/>
         </w:rPr>
-        <w:t>agent.beliefbase</w:t>
+        <w:t>self</w:t>
+      </w:r>
+      <w:r>
+        <w:rPr>
+          <w:rFonts w:ascii="Courier" w:eastAsia="Calibri" w:hAnsi="Courier" w:cs="Calibri"/>
+        </w:rPr>
+        <w:t>.beliefbase</w:t>
       </w:r>
       <w:proofErr w:type="spellEnd"/>
       <w:proofErr w:type="gramEnd"/>
@@ -1083,15 +1087,23 @@
           <w:sz w:val="20"/>
           <w:szCs w:val="20"/>
         </w:rPr>
-        <w:t>agent.AND</w:t>
-      </w:r>
-      <w:proofErr w:type="spellEnd"/>
+        <w:t>self</w:t>
+      </w:r>
       <w:r>
         <w:rPr>
           <w:rFonts w:ascii="Courier" w:eastAsia="Calibri" w:hAnsi="Courier" w:cstheme="majorHAnsi"/>
           <w:sz w:val="20"/>
           <w:szCs w:val="20"/>
         </w:rPr>
+        <w:t>.AND</w:t>
+      </w:r>
+      <w:proofErr w:type="spellEnd"/>
+      <w:r>
+        <w:rPr>
+          <w:rFonts w:ascii="Courier" w:eastAsia="Calibri" w:hAnsi="Courier" w:cstheme="majorHAnsi"/>
+          <w:sz w:val="20"/>
+          <w:szCs w:val="20"/>
+        </w:rPr>
         <w:t>(</w:t>
       </w:r>
       <w:proofErr w:type="spellStart"/>
@@ -1115,6 +1127,22 @@
         <w:t xml:space="preserve">('started'), </w:t>
       </w:r>
       <w:proofErr w:type="spellStart"/>
+      <w:r>
+        <w:rPr>
+          <w:rFonts w:ascii="Courier" w:eastAsia="Calibri" w:hAnsi="Courier" w:cstheme="majorHAnsi"/>
+          <w:sz w:val="20"/>
+          <w:szCs w:val="20"/>
+        </w:rPr>
+        <w:t>self</w:t>
+      </w:r>
+      <w:r>
+        <w:rPr>
+          <w:rFonts w:ascii="Courier" w:eastAsia="Calibri" w:hAnsi="Courier" w:cstheme="majorHAnsi"/>
+          <w:sz w:val="20"/>
+          <w:szCs w:val="20"/>
+        </w:rPr>
+        <w:t>.</w:t>
+      </w:r>
       <w:r>
         <w:rPr>
           <w:rFonts w:ascii="Courier" w:eastAsia="Calibri" w:hAnsi="Courier" w:cstheme="majorHAnsi"/>
@@ -1147,50 +1175,65 @@
           <w:szCs w:val="20"/>
         </w:rPr>
       </w:pPr>
-      <w:proofErr w:type="spellStart"/>
-      <w:r>
+    </w:p>
+    <w:p>
+      <w:pPr>
+        <w:pBdr>
+          <w:top w:val="single" w:sz="4" w:space="1" w:color="auto"/>
+          <w:left w:val="single" w:sz="4" w:space="4" w:color="auto"/>
+          <w:bottom w:val="single" w:sz="4" w:space="1" w:color="auto"/>
+          <w:right w:val="single" w:sz="4" w:space="4" w:color="auto"/>
+        </w:pBdr>
         <w:rPr>
           <w:rFonts w:ascii="Courier" w:eastAsia="Calibri" w:hAnsi="Courier" w:cstheme="majorHAnsi"/>
           <w:sz w:val="20"/>
           <w:szCs w:val="20"/>
         </w:rPr>
-        <w:t>agent.add_condition_</w:t>
-      </w:r>
-      <w:proofErr w:type="gramStart"/>
+      </w:pPr>
+      <w:bookmarkStart w:id="0" w:name="_GoBack"/>
+      <w:bookmarkEnd w:id="0"/>
+      <w:proofErr w:type="spellStart"/>
       <w:r>
         <w:rPr>
           <w:rFonts w:ascii="Courier" w:eastAsia="Calibri" w:hAnsi="Courier" w:cstheme="majorHAnsi"/>
           <w:sz w:val="20"/>
           <w:szCs w:val="20"/>
         </w:rPr>
-        <w:t>rule</w:t>
-      </w:r>
-      <w:proofErr w:type="spellEnd"/>
+        <w:t>self</w:t>
+      </w:r>
       <w:r>
         <w:rPr>
           <w:rFonts w:ascii="Courier" w:eastAsia="Calibri" w:hAnsi="Courier" w:cstheme="majorHAnsi"/>
           <w:sz w:val="20"/>
           <w:szCs w:val="20"/>
         </w:rPr>
-        <w:t>(</w:t>
-      </w:r>
-      <w:proofErr w:type="spellStart"/>
-      <w:proofErr w:type="gramEnd"/>
+        <w:t>.add_condition_rule</w:t>
+      </w:r>
+      <w:proofErr w:type="spellEnd"/>
       <w:r>
         <w:rPr>
           <w:rFonts w:ascii="Courier" w:eastAsia="Calibri" w:hAnsi="Courier" w:cstheme="majorHAnsi"/>
           <w:sz w:val="20"/>
           <w:szCs w:val="20"/>
         </w:rPr>
-        <w:t>wall_in_front</w:t>
-      </w:r>
-      <w:proofErr w:type="spellEnd"/>
+        <w:t>(</w:t>
+      </w:r>
+      <w:proofErr w:type="spellStart"/>
       <w:r>
         <w:rPr>
           <w:rFonts w:ascii="Courier" w:eastAsia="Calibri" w:hAnsi="Courier" w:cstheme="majorHAnsi"/>
           <w:sz w:val="20"/>
           <w:szCs w:val="20"/>
         </w:rPr>
+        <w:t>wall_in_front</w:t>
+      </w:r>
+      <w:proofErr w:type="spellEnd"/>
+      <w:r>
+        <w:rPr>
+          <w:rFonts w:ascii="Courier" w:eastAsia="Calibri" w:hAnsi="Courier" w:cstheme="majorHAnsi"/>
+          <w:sz w:val="20"/>
+          <w:szCs w:val="20"/>
+        </w:rPr>
         <w:t>, left)</w:t>
       </w:r>
     </w:p>
@@ -1512,8 +1555,6 @@
           <w:rFonts w:ascii="Courier" w:eastAsia="Calibri" w:hAnsi="Courier" w:cstheme="majorHAnsi"/>
         </w:rPr>
       </w:pPr>
-      <w:bookmarkStart w:id="0" w:name="_GoBack"/>
-      <w:bookmarkEnd w:id="0"/>
     </w:p>
     <w:p>
       <w:pPr>

</xml_diff>